<commit_message>
Tasks 1 and 2
</commit_message>
<xml_diff>
--- a/Answers.docx
+++ b/Answers.docx
@@ -25,12 +25,29 @@
           <w:sz w:val="22"/>
           <w:szCs w:val="22"/>
         </w:rPr>
-        <w:t>function euclidean(a, b)</w:t>
+        <w:t xml:space="preserve">function </w:t>
+      </w:r>
+      <w:r>
+        <w:rPr>
+          <w:rFonts w:ascii="Monaco" w:hAnsi="Monaco"/>
+          <w:sz w:val="22"/>
+          <w:szCs w:val="22"/>
+        </w:rPr>
+        <w:t>get_GCD</w:t>
+      </w:r>
+      <w:r>
+        <w:rPr>
+          <w:rFonts w:ascii="Monaco" w:hAnsi="Monaco"/>
+          <w:sz w:val="22"/>
+          <w:szCs w:val="22"/>
+        </w:rPr>
+        <w:t>(a, b)</w:t>
       </w:r>
     </w:p>
     <w:p>
       <w:pPr>
         <w:spacing w:line="240" w:lineRule="auto"/>
+        <w:ind w:firstLine="720"/>
         <w:rPr>
           <w:rFonts w:ascii="Monaco" w:hAnsi="Monaco"/>
           <w:sz w:val="22"/>
@@ -43,12 +60,13 @@
           <w:sz w:val="22"/>
           <w:szCs w:val="22"/>
         </w:rPr>
-        <w:t xml:space="preserve">    // Base case: if b is 0, return a</w:t>
+        <w:t>// Base case: if b is 0, return a</w:t>
       </w:r>
     </w:p>
     <w:p>
       <w:pPr>
         <w:spacing w:line="240" w:lineRule="auto"/>
+        <w:ind w:firstLine="720"/>
         <w:rPr>
           <w:rFonts w:ascii="Monaco" w:hAnsi="Monaco"/>
           <w:sz w:val="22"/>
@@ -61,12 +79,13 @@
           <w:sz w:val="22"/>
           <w:szCs w:val="22"/>
         </w:rPr>
-        <w:t xml:space="preserve">    if b = 0 then</w:t>
+        <w:t>if b = 0 then</w:t>
       </w:r>
     </w:p>
     <w:p>
       <w:pPr>
         <w:spacing w:line="240" w:lineRule="auto"/>
+        <w:ind w:left="720" w:firstLine="720"/>
         <w:rPr>
           <w:rFonts w:ascii="Monaco" w:hAnsi="Monaco"/>
           <w:sz w:val="22"/>
@@ -79,12 +98,13 @@
           <w:sz w:val="22"/>
           <w:szCs w:val="22"/>
         </w:rPr>
-        <w:t xml:space="preserve">        return a</w:t>
+        <w:t>return a</w:t>
       </w:r>
     </w:p>
     <w:p>
       <w:pPr>
         <w:spacing w:line="240" w:lineRule="auto"/>
+        <w:ind w:firstLine="720"/>
         <w:rPr>
           <w:rFonts w:ascii="Monaco" w:hAnsi="Monaco"/>
           <w:sz w:val="22"/>
@@ -97,7 +117,7 @@
           <w:sz w:val="22"/>
           <w:szCs w:val="22"/>
         </w:rPr>
-        <w:t xml:space="preserve">    // recursively call the function again</w:t>
+        <w:t>// recursively call the function again</w:t>
       </w:r>
       <w:r>
         <w:rPr>
@@ -115,28 +135,27 @@
         </w:rPr>
         <w:t xml:space="preserve"> </w:t>
       </w:r>
-      <w:proofErr w:type="gramStart"/>
       <w:r>
         <w:rPr>
           <w:rFonts w:ascii="Monaco" w:hAnsi="Monaco"/>
           <w:sz w:val="22"/>
           <w:szCs w:val="22"/>
         </w:rPr>
-        <w:t>euclidean(</w:t>
+        <w:t>get_GCD</w:t>
       </w:r>
-      <w:proofErr w:type="gramEnd"/>
       <w:r>
         <w:rPr>
           <w:rFonts w:ascii="Monaco" w:hAnsi="Monaco"/>
           <w:sz w:val="22"/>
           <w:szCs w:val="22"/>
         </w:rPr>
-        <w:t>b, remainder)</w:t>
+        <w:t>(b, remainder)</w:t>
       </w:r>
     </w:p>
     <w:p>
       <w:pPr>
         <w:spacing w:line="240" w:lineRule="auto"/>
+        <w:ind w:firstLine="720"/>
         <w:rPr>
           <w:rFonts w:ascii="Monaco" w:hAnsi="Monaco"/>
           <w:sz w:val="22"/>
@@ -149,7 +168,23 @@
           <w:sz w:val="22"/>
           <w:szCs w:val="22"/>
         </w:rPr>
-        <w:t xml:space="preserve">    return euclidean(b, a mod b)</w:t>
+        <w:t xml:space="preserve">return </w:t>
+      </w:r>
+      <w:r>
+        <w:rPr>
+          <w:rFonts w:ascii="Monaco" w:hAnsi="Monaco"/>
+          <w:sz w:val="22"/>
+          <w:szCs w:val="22"/>
+        </w:rPr>
+        <w:t>get_GCD</w:t>
+      </w:r>
+      <w:r>
+        <w:rPr>
+          <w:rFonts w:ascii="Monaco" w:hAnsi="Monaco"/>
+          <w:sz w:val="22"/>
+          <w:szCs w:val="22"/>
+        </w:rPr>
+        <w:t>(b, a mod b)</w:t>
       </w:r>
     </w:p>
     <w:p>
@@ -794,7 +829,6 @@
   <w:style w:type="character" w:default="1" w:styleId="DefaultParagraphFont">
     <w:name w:val="Default Paragraph Font"/>
     <w:uiPriority w:val="1"/>
-    <w:semiHidden/>
     <w:unhideWhenUsed/>
   </w:style>
   <w:style w:type="table" w:default="1" w:styleId="TableNormal">

</xml_diff>

<commit_message>
Refactor GCDCalculator class and add input validation
</commit_message>
<xml_diff>
--- a/Answers.docx
+++ b/Answers.docx
@@ -199,14 +199,16 @@
     </w:p>
     <w:p>
       <w:pPr>
-        <w:spacing w:line="240" w:lineRule="auto"/>
-        <w:rPr>
-          <w:rFonts w:ascii="Monaco" w:hAnsi="Monaco"/>
-          <w:sz w:val="22"/>
-          <w:szCs w:val="22"/>
-        </w:rPr>
+        <w:pStyle w:val="Heading2"/>
       </w:pPr>
+      <w:r>
+        <w:t xml:space="preserve">Task </w:t>
+      </w:r>
+      <w:r>
+        <w:t>5:</w:t>
+      </w:r>
     </w:p>
+    <w:p/>
     <w:p>
       <w:pPr>
         <w:spacing w:line="240" w:lineRule="auto"/>

</xml_diff>